<commit_message>
5th commit - on branch 1.0 - Updating all functionality
</commit_message>
<xml_diff>
--- a/Description_fonctionnalites/1.1_ Descriptif_des_fonctionnalites.docx
+++ b/Description_fonctionnalites/1.1_ Descriptif_des_fonctionnalites.docx
@@ -77,6 +77,8 @@
         </w:rPr>
         <w:t>Identification</w:t>
       </w:r>
+      <w:bookmarkStart w:id="0" w:name="_GoBack"/>
+      <w:bookmarkEnd w:id="0"/>
     </w:p>
     <w:p>
       <w:pPr>
@@ -106,14 +108,14 @@
         </w:rPr>
         <w:t xml:space="preserve">Consulter catalogue </w:t>
       </w:r>
-      <w:bookmarkStart w:id="0" w:name="_Hlk36205999"/>
+      <w:bookmarkStart w:id="1" w:name="_Hlk36205999"/>
       <w:r>
         <w:rPr>
           <w:rFonts w:ascii="Agency FB" w:eastAsia="Agency FB" w:hAnsi="Agency FB" w:cs="Agency FB"/>
         </w:rPr>
         <w:t>(Package « Front Office »)</w:t>
       </w:r>
-      <w:bookmarkEnd w:id="0"/>
+      <w:bookmarkEnd w:id="1"/>
     </w:p>
     <w:p>
       <w:pPr>
@@ -140,14 +142,32 @@
         </w:rPr>
         <w:t xml:space="preserve"> </w:t>
       </w:r>
-      <w:bookmarkStart w:id="1" w:name="_Hlk36206017"/>
-      <w:r>
-        <w:rPr>
-          <w:rFonts w:ascii="Agency FB" w:eastAsia="Agency FB" w:hAnsi="Agency FB" w:cs="Agency FB"/>
-        </w:rPr>
-        <w:t>Visiteur, Client et Futur client</w:t>
-      </w:r>
-      <w:bookmarkEnd w:id="1"/>
+      <w:bookmarkStart w:id="2" w:name="_Hlk36206017"/>
+      <w:r>
+        <w:rPr>
+          <w:rFonts w:ascii="Agency FB" w:eastAsia="Agency FB" w:hAnsi="Agency FB" w:cs="Agency FB"/>
+        </w:rPr>
+        <w:t xml:space="preserve">Caissier, </w:t>
+      </w:r>
+      <w:r>
+        <w:rPr>
+          <w:rFonts w:ascii="Agency FB" w:eastAsia="Agency FB" w:hAnsi="Agency FB" w:cs="Agency FB"/>
+        </w:rPr>
+        <w:t>Visiteur, Client</w:t>
+      </w:r>
+      <w:r>
+        <w:rPr>
+          <w:rFonts w:ascii="Agency FB" w:eastAsia="Agency FB" w:hAnsi="Agency FB" w:cs="Agency FB"/>
+        </w:rPr>
+        <w:t xml:space="preserve">, </w:t>
+      </w:r>
+      <w:r>
+        <w:rPr>
+          <w:rFonts w:ascii="Agency FB" w:eastAsia="Agency FB" w:hAnsi="Agency FB" w:cs="Agency FB"/>
+        </w:rPr>
+        <w:t>Futur client</w:t>
+      </w:r>
+      <w:bookmarkEnd w:id="2"/>
     </w:p>
     <w:p>
       <w:pPr>
@@ -171,7 +191,7 @@
         </w:rPr>
         <w:t xml:space="preserve"> </w:t>
       </w:r>
-      <w:bookmarkStart w:id="2" w:name="_Hlk36206044"/>
+      <w:bookmarkStart w:id="3" w:name="_Hlk36206044"/>
       <w:r>
         <w:rPr>
           <w:rFonts w:ascii="Agency FB" w:eastAsia="Agency FB" w:hAnsi="Agency FB" w:cs="Agency FB"/>
@@ -179,7 +199,7 @@
         <w:t>La consultation du catalogue de pizzas doit être possible pour les visiteurs, les clients et les futurs clients.</w:t>
       </w:r>
     </w:p>
-    <w:bookmarkEnd w:id="2"/>
+    <w:bookmarkEnd w:id="3"/>
     <w:p>
       <w:pPr>
         <w:spacing w:after="200" w:line="276" w:lineRule="auto"/>
@@ -202,8 +222,8 @@
         </w:rPr>
         <w:t xml:space="preserve"> </w:t>
       </w:r>
-      <w:bookmarkStart w:id="3" w:name="_Hlk36206082"/>
-      <w:bookmarkStart w:id="4" w:name="_Hlk36198521"/>
+      <w:bookmarkStart w:id="4" w:name="_Hlk36206082"/>
+      <w:bookmarkStart w:id="5" w:name="_Hlk36198521"/>
       <w:r>
         <w:rPr>
           <w:rFonts w:ascii="Agency FB" w:eastAsia="Agency FB" w:hAnsi="Agency FB" w:cs="Agency FB"/>
@@ -216,9 +236,9 @@
         </w:rPr>
         <w:t>A. OGOLO</w:t>
       </w:r>
-      <w:bookmarkEnd w:id="3"/>
-    </w:p>
-    <w:bookmarkEnd w:id="4"/>
+      <w:bookmarkEnd w:id="4"/>
+    </w:p>
+    <w:bookmarkEnd w:id="5"/>
     <w:p>
       <w:pPr>
         <w:spacing w:after="200" w:line="276" w:lineRule="auto"/>
@@ -246,6 +266,29 @@
           <w:rFonts w:ascii="Agency FB" w:eastAsia="Agency FB" w:hAnsi="Agency FB" w:cs="Agency FB"/>
         </w:rPr>
         <w:t>25/03/20</w:t>
+      </w:r>
+    </w:p>
+    <w:p>
+      <w:pPr>
+        <w:spacing w:after="200" w:line="276" w:lineRule="auto"/>
+        <w:ind w:firstLine="552"/>
+        <w:rPr>
+          <w:rFonts w:ascii="Agency FB" w:eastAsia="Agency FB" w:hAnsi="Agency FB" w:cs="Agency FB"/>
+        </w:rPr>
+      </w:pPr>
+      <w:r>
+        <w:rPr>
+          <w:rFonts w:ascii="Agency FB" w:eastAsia="Agency FB" w:hAnsi="Agency FB" w:cs="Agency FB"/>
+          <w:b/>
+          <w:bCs/>
+        </w:rPr>
+        <w:t xml:space="preserve">Mise à jour : </w:t>
+      </w:r>
+      <w:r>
+        <w:rPr>
+          <w:rFonts w:ascii="Agency FB" w:eastAsia="Agency FB" w:hAnsi="Agency FB" w:cs="Agency FB"/>
+        </w:rPr>
+        <w:t>03/04/2020</w:t>
       </w:r>
     </w:p>
     <w:p>
@@ -446,8 +489,6 @@
           <w:bCs/>
         </w:rPr>
       </w:pPr>
-      <w:bookmarkStart w:id="5" w:name="_GoBack"/>
-      <w:bookmarkEnd w:id="5"/>
       <w:r>
         <w:rPr>
           <w:rFonts w:ascii="Agency FB" w:eastAsia="Agency FB" w:hAnsi="Agency FB" w:cs="Agency FB"/>
@@ -676,6 +717,7 @@
           <w:i/>
           <w:u w:val="single"/>
         </w:rPr>
+        <w:lastRenderedPageBreak/>
         <w:t xml:space="preserve">Fin et </w:t>
       </w:r>
       <w:r>
@@ -701,7 +743,6 @@
           <w:b/>
           <w:bCs/>
         </w:rPr>
-        <w:lastRenderedPageBreak/>
         <w:t>Fin :</w:t>
       </w:r>
       <w:r>

</xml_diff>

<commit_message>
6th commit - on branch 1.0 - Adding "Dossier de conception fonctionnelle"
</commit_message>
<xml_diff>
--- a/Description_fonctionnalites/1.1_ Descriptif_des_fonctionnalites.docx
+++ b/Description_fonctionnalites/1.1_ Descriptif_des_fonctionnalites.docx
@@ -77,45 +77,43 @@
         </w:rPr>
         <w:t>Identification</w:t>
       </w:r>
-      <w:bookmarkStart w:id="0" w:name="_GoBack"/>
+    </w:p>
+    <w:p>
+      <w:pPr>
+        <w:spacing w:after="200" w:line="276" w:lineRule="auto"/>
+        <w:ind w:left="546"/>
+        <w:rPr>
+          <w:rFonts w:ascii="Agency FB" w:eastAsia="Agency FB" w:hAnsi="Agency FB" w:cs="Agency FB"/>
+        </w:rPr>
+      </w:pPr>
+      <w:r>
+        <w:rPr>
+          <w:rFonts w:ascii="Agency FB" w:eastAsia="Agency FB" w:hAnsi="Agency FB" w:cs="Agency FB"/>
+          <w:b/>
+          <w:bCs/>
+        </w:rPr>
+        <w:t>Nom :</w:t>
+      </w:r>
+      <w:r>
+        <w:rPr>
+          <w:rFonts w:ascii="Agency FB" w:eastAsia="Agency FB" w:hAnsi="Agency FB" w:cs="Agency FB"/>
+        </w:rPr>
+        <w:t xml:space="preserve"> </w:t>
+      </w:r>
+      <w:r>
+        <w:rPr>
+          <w:rFonts w:ascii="Agency FB" w:eastAsia="Agency FB" w:hAnsi="Agency FB" w:cs="Agency FB"/>
+        </w:rPr>
+        <w:t xml:space="preserve">Consulter catalogue </w:t>
+      </w:r>
+      <w:bookmarkStart w:id="0" w:name="_Hlk36205999"/>
+      <w:r>
+        <w:rPr>
+          <w:rFonts w:ascii="Agency FB" w:eastAsia="Agency FB" w:hAnsi="Agency FB" w:cs="Agency FB"/>
+        </w:rPr>
+        <w:t>(Package « Front Office »)</w:t>
+      </w:r>
       <w:bookmarkEnd w:id="0"/>
-    </w:p>
-    <w:p>
-      <w:pPr>
-        <w:spacing w:after="200" w:line="276" w:lineRule="auto"/>
-        <w:ind w:left="546"/>
-        <w:rPr>
-          <w:rFonts w:ascii="Agency FB" w:eastAsia="Agency FB" w:hAnsi="Agency FB" w:cs="Agency FB"/>
-        </w:rPr>
-      </w:pPr>
-      <w:r>
-        <w:rPr>
-          <w:rFonts w:ascii="Agency FB" w:eastAsia="Agency FB" w:hAnsi="Agency FB" w:cs="Agency FB"/>
-          <w:b/>
-          <w:bCs/>
-        </w:rPr>
-        <w:t>Nom :</w:t>
-      </w:r>
-      <w:r>
-        <w:rPr>
-          <w:rFonts w:ascii="Agency FB" w:eastAsia="Agency FB" w:hAnsi="Agency FB" w:cs="Agency FB"/>
-        </w:rPr>
-        <w:t xml:space="preserve"> </w:t>
-      </w:r>
-      <w:r>
-        <w:rPr>
-          <w:rFonts w:ascii="Agency FB" w:eastAsia="Agency FB" w:hAnsi="Agency FB" w:cs="Agency FB"/>
-        </w:rPr>
-        <w:t xml:space="preserve">Consulter catalogue </w:t>
-      </w:r>
-      <w:bookmarkStart w:id="1" w:name="_Hlk36205999"/>
-      <w:r>
-        <w:rPr>
-          <w:rFonts w:ascii="Agency FB" w:eastAsia="Agency FB" w:hAnsi="Agency FB" w:cs="Agency FB"/>
-        </w:rPr>
-        <w:t>(Package « Front Office »)</w:t>
-      </w:r>
-      <w:bookmarkEnd w:id="1"/>
     </w:p>
     <w:p>
       <w:pPr>
@@ -142,7 +140,7 @@
         </w:rPr>
         <w:t xml:space="preserve"> </w:t>
       </w:r>
-      <w:bookmarkStart w:id="2" w:name="_Hlk36206017"/>
+      <w:bookmarkStart w:id="1" w:name="_Hlk36206017"/>
       <w:r>
         <w:rPr>
           <w:rFonts w:ascii="Agency FB" w:eastAsia="Agency FB" w:hAnsi="Agency FB" w:cs="Agency FB"/>
@@ -167,7 +165,7 @@
         </w:rPr>
         <w:t>Futur client</w:t>
       </w:r>
-      <w:bookmarkEnd w:id="2"/>
+      <w:bookmarkEnd w:id="1"/>
     </w:p>
     <w:p>
       <w:pPr>
@@ -191,7 +189,7 @@
         </w:rPr>
         <w:t xml:space="preserve"> </w:t>
       </w:r>
-      <w:bookmarkStart w:id="3" w:name="_Hlk36206044"/>
+      <w:bookmarkStart w:id="2" w:name="_Hlk36206044"/>
       <w:r>
         <w:rPr>
           <w:rFonts w:ascii="Agency FB" w:eastAsia="Agency FB" w:hAnsi="Agency FB" w:cs="Agency FB"/>
@@ -199,7 +197,7 @@
         <w:t>La consultation du catalogue de pizzas doit être possible pour les visiteurs, les clients et les futurs clients.</w:t>
       </w:r>
     </w:p>
-    <w:bookmarkEnd w:id="3"/>
+    <w:bookmarkEnd w:id="2"/>
     <w:p>
       <w:pPr>
         <w:spacing w:after="200" w:line="276" w:lineRule="auto"/>
@@ -222,8 +220,8 @@
         </w:rPr>
         <w:t xml:space="preserve"> </w:t>
       </w:r>
-      <w:bookmarkStart w:id="4" w:name="_Hlk36206082"/>
-      <w:bookmarkStart w:id="5" w:name="_Hlk36198521"/>
+      <w:bookmarkStart w:id="3" w:name="_Hlk36206082"/>
+      <w:bookmarkStart w:id="4" w:name="_Hlk36198521"/>
       <w:r>
         <w:rPr>
           <w:rFonts w:ascii="Agency FB" w:eastAsia="Agency FB" w:hAnsi="Agency FB" w:cs="Agency FB"/>
@@ -236,9 +234,9 @@
         </w:rPr>
         <w:t>A. OGOLO</w:t>
       </w:r>
-      <w:bookmarkEnd w:id="4"/>
-    </w:p>
-    <w:bookmarkEnd w:id="5"/>
+      <w:bookmarkEnd w:id="3"/>
+    </w:p>
+    <w:bookmarkEnd w:id="4"/>
     <w:p>
       <w:pPr>
         <w:spacing w:after="200" w:line="276" w:lineRule="auto"/>
@@ -438,17 +436,20 @@
         <w:ind w:right="1134"/>
         <w:rPr>
           <w:rFonts w:ascii="Agency FB" w:eastAsia="Agency FB" w:hAnsi="Agency FB" w:cs="Agency FB"/>
-        </w:rPr>
-      </w:pPr>
-      <w:r>
-        <w:rPr>
-          <w:rFonts w:ascii="Agency FB" w:eastAsia="Agency FB" w:hAnsi="Agency FB" w:cs="Agency FB"/>
+          <w:color w:val="FF0000"/>
+        </w:rPr>
+      </w:pPr>
+      <w:r>
+        <w:rPr>
+          <w:rFonts w:ascii="Agency FB" w:eastAsia="Agency FB" w:hAnsi="Agency FB" w:cs="Agency FB"/>
+          <w:color w:val="FF0000"/>
         </w:rPr>
         <w:t>L’utilisateur sélectionne une pizza</w:t>
       </w:r>
       <w:r>
         <w:rPr>
           <w:rFonts w:ascii="Agency FB" w:eastAsia="Agency FB" w:hAnsi="Agency FB" w:cs="Agency FB"/>
+          <w:color w:val="FF0000"/>
         </w:rPr>
         <w:t xml:space="preserve"> avec le tag « disponible ».</w:t>
       </w:r>
@@ -464,17 +465,20 @@
         <w:ind w:right="1134"/>
         <w:rPr>
           <w:rFonts w:ascii="Agency FB" w:eastAsia="Agency FB" w:hAnsi="Agency FB" w:cs="Agency FB"/>
-        </w:rPr>
-      </w:pPr>
-      <w:r>
-        <w:rPr>
-          <w:rFonts w:ascii="Agency FB" w:eastAsia="Agency FB" w:hAnsi="Agency FB" w:cs="Agency FB"/>
+          <w:color w:val="FF0000"/>
+        </w:rPr>
+      </w:pPr>
+      <w:r>
+        <w:rPr>
+          <w:rFonts w:ascii="Agency FB" w:eastAsia="Agency FB" w:hAnsi="Agency FB" w:cs="Agency FB"/>
+          <w:color w:val="FF0000"/>
         </w:rPr>
         <w:t>Le système affiche la pizza sélectionnée avec ses informations détaillées</w:t>
       </w:r>
       <w:r>
         <w:rPr>
           <w:rFonts w:ascii="Agency FB" w:eastAsia="Agency FB" w:hAnsi="Agency FB" w:cs="Agency FB"/>
+          <w:color w:val="FF0000"/>
         </w:rPr>
         <w:t>.</w:t>
       </w:r>
@@ -497,20 +501,22 @@
         </w:rPr>
         <w:t xml:space="preserve">Scénarios alternatifs : </w:t>
       </w:r>
-    </w:p>
-    <w:p>
-      <w:pPr>
-        <w:spacing w:after="200" w:line="276" w:lineRule="auto"/>
-        <w:ind w:firstLine="552"/>
-        <w:rPr>
-          <w:rFonts w:ascii="Agency FB" w:eastAsia="Agency FB" w:hAnsi="Agency FB" w:cs="Agency FB"/>
-        </w:rPr>
-      </w:pPr>
-      <w:r>
-        <w:rPr>
-          <w:rFonts w:ascii="Agency FB" w:eastAsia="Agency FB" w:hAnsi="Agency FB" w:cs="Agency FB"/>
-        </w:rPr>
-        <w:t>1.a L’utilisateur décider de quitter le catalogue.</w:t>
+      <w:bookmarkStart w:id="5" w:name="_GoBack"/>
+      <w:bookmarkEnd w:id="5"/>
+    </w:p>
+    <w:p>
+      <w:pPr>
+        <w:spacing w:after="200" w:line="276" w:lineRule="auto"/>
+        <w:ind w:firstLine="552"/>
+        <w:rPr>
+          <w:rFonts w:ascii="Agency FB" w:eastAsia="Agency FB" w:hAnsi="Agency FB" w:cs="Agency FB"/>
+        </w:rPr>
+      </w:pPr>
+      <w:r>
+        <w:rPr>
+          <w:rFonts w:ascii="Agency FB" w:eastAsia="Agency FB" w:hAnsi="Agency FB" w:cs="Agency FB"/>
+        </w:rPr>
+        <w:t>1.a L’utilisateur décide de quitter le catalogue.</w:t>
       </w:r>
     </w:p>
     <w:p>
@@ -579,22 +585,37 @@
         <w:rPr>
           <w:rFonts w:ascii="Agency FB" w:eastAsia="Agency FB" w:hAnsi="Agency FB" w:cs="Agency FB"/>
         </w:rPr>
-        <w:t>2.b L’utilisateur décide de commander cette pizza.</w:t>
-      </w:r>
-    </w:p>
-    <w:p>
-      <w:pPr>
-        <w:spacing w:after="200" w:line="276" w:lineRule="auto"/>
-        <w:ind w:firstLine="552"/>
-        <w:rPr>
-          <w:rFonts w:ascii="Agency FB" w:eastAsia="Agency FB" w:hAnsi="Agency FB" w:cs="Agency FB"/>
-        </w:rPr>
-      </w:pPr>
-      <w:r>
-        <w:rPr>
-          <w:rFonts w:ascii="Agency FB" w:eastAsia="Agency FB" w:hAnsi="Agency FB" w:cs="Agency FB"/>
-        </w:rPr>
-        <w:t>2.c L’utilisateur décide de revenir à la liste des pizzas</w:t>
+        <w:t xml:space="preserve">2.b </w:t>
+      </w:r>
+      <w:bookmarkStart w:id="6" w:name="_Hlk37077765"/>
+      <w:r>
+        <w:rPr>
+          <w:rFonts w:ascii="Agency FB" w:eastAsia="Agency FB" w:hAnsi="Agency FB" w:cs="Agency FB"/>
+        </w:rPr>
+        <w:t>L’utilisateur décide de commander cette pizza.</w:t>
+      </w:r>
+      <w:bookmarkEnd w:id="6"/>
+    </w:p>
+    <w:p>
+      <w:pPr>
+        <w:spacing w:after="200" w:line="276" w:lineRule="auto"/>
+        <w:ind w:firstLine="552"/>
+        <w:rPr>
+          <w:rFonts w:ascii="Agency FB" w:eastAsia="Agency FB" w:hAnsi="Agency FB" w:cs="Agency FB"/>
+        </w:rPr>
+      </w:pPr>
+      <w:r>
+        <w:rPr>
+          <w:rFonts w:ascii="Agency FB" w:eastAsia="Agency FB" w:hAnsi="Agency FB" w:cs="Agency FB"/>
+        </w:rPr>
+        <w:t xml:space="preserve">2.c </w:t>
+      </w:r>
+      <w:bookmarkStart w:id="7" w:name="_Hlk37077776"/>
+      <w:r>
+        <w:rPr>
+          <w:rFonts w:ascii="Agency FB" w:eastAsia="Agency FB" w:hAnsi="Agency FB" w:cs="Agency FB"/>
+        </w:rPr>
+        <w:t>L’utilisateur décide de revenir à la liste des pizzas</w:t>
       </w:r>
       <w:r>
         <w:rPr>
@@ -608,6 +629,7 @@
         </w:rPr>
         <w:t>.</w:t>
       </w:r>
+      <w:bookmarkEnd w:id="7"/>
     </w:p>
     <w:p>
       <w:pPr>

</xml_diff>